<commit_message>
working on paper figures
</commit_message>
<xml_diff>
--- a/inst/documents/paper_figs_rotations201911.docx
+++ b/inst/documents/paper_figs_rotations201911.docx
@@ -101,7 +101,7 @@
         <w:pStyle w:val="Date"/>
       </w:pPr>
       <w:r>
-        <w:t xml:space="preserve">2019-12-02</w:t>
+        <w:t xml:space="preserve">2020-01-14</w:t>
       </w:r>
     </w:p>
     <w:p>
@@ -622,7 +622,7 @@
         <w:rPr>
           <w:rStyle w:val="VerbatimChar"/>
         </w:rPr>
-        <w:t xml:space="preserve">## proportion runs not reaching thresholds :  0.1181187</w:t>
+        <w:t xml:space="preserve">## proportion runs not reaching thresholds :  0.2986187</w:t>
       </w:r>
     </w:p>
     <w:p>
@@ -633,7 +633,7 @@
         <w:rPr>
           <w:rStyle w:val="VerbatimChar"/>
         </w:rPr>
-        <w:t xml:space="preserve">## proportion runs (that did reach threshold) where rotations and sequence the same  :  0.5175513</w:t>
+        <w:t xml:space="preserve">## proportion runs (that did reach threshold) where rotations and sequence the same  :  0.7691698</w:t>
       </w:r>
     </w:p>
     <w:p>
@@ -644,7 +644,7 @@
         <w:rPr>
           <w:rStyle w:val="VerbatimChar"/>
         </w:rPr>
-        <w:t xml:space="preserve">## proportion runs (that did reach threshold) where rotations &gt;20 % better than sequence  :  0.04146675</w:t>
+        <w:t xml:space="preserve">## proportion runs (that did reach threshold) where rotations &gt;20 % better than sequence  :  0.05971253</w:t>
       </w:r>
     </w:p>
     <w:p>
@@ -708,6 +708,331 @@
                   </pic:nvPicPr>
                   <pic:blipFill>
                     <a:blip r:embed="rId43"/>
+                    <a:stretch>
+                      <a:fillRect/>
+                    </a:stretch>
+                  </pic:blipFill>
+                  <pic:spPr bwMode="auto">
+                    <a:xfrm>
+                      <a:off x="0" y="0"/>
+                      <a:ext cx="3810000" cy="2540000"/>
+                    </a:xfrm>
+                    <a:prstGeom prst="rect">
+                      <a:avLst/>
+                    </a:prstGeom>
+                    <a:noFill/>
+                    <a:ln w="9525">
+                      <a:noFill/>
+                      <a:headEnd/>
+                      <a:tailEnd/>
+                    </a:ln>
+                  </pic:spPr>
+                </pic:pic>
+              </a:graphicData>
+            </a:graphic>
+          </wp:inline>
+        </w:drawing>
+      </w:r>
+    </w:p>
+    <w:p>
+      <w:pPr>
+        <w:pStyle w:val="Heading1"/>
+      </w:pPr>
+      <w:bookmarkStart w:id="44" w:name="new---mean-mortality-over-whole-sim"/>
+      <w:r>
+        <w:t xml:space="preserve">new - mean mortality over whole sim</w:t>
+      </w:r>
+      <w:bookmarkEnd w:id="44"/>
+    </w:p>
+    <w:p>
+      <w:pPr>
+        <w:pStyle w:val="Heading1"/>
+      </w:pPr>
+      <w:bookmarkStart w:id="45" w:name="Xb35498049eab2d39a1f7ccbea20c2e76f0e4009"/>
+      <w:r>
+        <w:t xml:space="preserve">slightly surprising that not much variation</w:t>
+      </w:r>
+      <w:bookmarkEnd w:id="45"/>
+    </w:p>
+    <w:p>
+      <w:pPr>
+        <w:pStyle w:val="Heading1"/>
+      </w:pPr>
+      <w:bookmarkStart w:id="46" w:name="Xe58f3572d66903ea82613d7253e2d562e85318b"/>
+      <w:r>
+        <w:t xml:space="preserve">this one colours by best strategy in generation terms</w:t>
+      </w:r>
+      <w:bookmarkEnd w:id="46"/>
+    </w:p>
+    <w:p>
+      <w:pPr>
+        <w:pStyle w:val="Heading1"/>
+      </w:pPr>
+      <w:bookmarkStart w:id="47" w:name="Xbfbe594cf01750928b3074b6dec9dfb6e6b7366"/>
+      <w:r>
+        <w:t xml:space="preserve">B1 suggests that runs where rotation is better may have</w:t>
+      </w:r>
+      <w:bookmarkEnd w:id="47"/>
+    </w:p>
+    <w:p>
+      <w:pPr>
+        <w:pStyle w:val="Heading1"/>
+      </w:pPr>
+      <w:bookmarkStart w:id="48" w:name="lower-mortality-under-rotation"/>
+      <w:r>
+        <w:t xml:space="preserve">lower mortality under rotation</w:t>
+      </w:r>
+      <w:bookmarkEnd w:id="48"/>
+    </w:p>
+    <w:p>
+      <w:pPr>
+        <w:pStyle w:val="Heading1"/>
+      </w:pPr>
+      <w:bookmarkStart w:id="49" w:name="X9354662959a5438f4490ab1827a4a8a1f1a45d0"/>
+      <w:r>
+        <w:t xml:space="preserve">try to find a different way of showing that</w:t>
+      </w:r>
+      <w:bookmarkEnd w:id="49"/>
+    </w:p>
+    <w:p>
+      <w:pPr>
+        <w:pStyle w:val="Heading1"/>
+      </w:pPr>
+      <w:bookmarkStart w:id="50" w:name="Xfebc53e1a7c80ac4211c5b44c7e493b0861cdd1"/>
+      <w:r>
+        <w:t xml:space="preserve">(e.g. just plot gens_diff against mortality diff)</w:t>
+      </w:r>
+      <w:bookmarkEnd w:id="50"/>
+    </w:p>
+    <w:p>
+      <w:pPr>
+        <w:pStyle w:val="FirstParagraph"/>
+      </w:pPr>
+      <w:r>
+        <w:drawing>
+          <wp:inline>
+            <wp:extent cx="3810000" cy="2540000"/>
+            <wp:effectExtent b="0" l="0" r="0" t="0"/>
+            <wp:docPr descr="" title="" id="1" name="Picture"/>
+            <a:graphic>
+              <a:graphicData uri="http://schemas.openxmlformats.org/drawingml/2006/picture">
+                <pic:pic>
+                  <pic:nvPicPr>
+                    <pic:cNvPr descr="rotfigs/figxmort-rot-1.tiff" id="0" name="Picture"/>
+                    <pic:cNvPicPr>
+                      <a:picLocks noChangeArrowheads="1" noChangeAspect="1"/>
+                    </pic:cNvPicPr>
+                  </pic:nvPicPr>
+                  <pic:blipFill>
+                    <a:blip r:embed="rId51"/>
+                    <a:stretch>
+                      <a:fillRect/>
+                    </a:stretch>
+                  </pic:blipFill>
+                  <pic:spPr bwMode="auto">
+                    <a:xfrm>
+                      <a:off x="0" y="0"/>
+                      <a:ext cx="3810000" cy="2540000"/>
+                    </a:xfrm>
+                    <a:prstGeom prst="rect">
+                      <a:avLst/>
+                    </a:prstGeom>
+                    <a:noFill/>
+                    <a:ln w="9525">
+                      <a:noFill/>
+                      <a:headEnd/>
+                      <a:tailEnd/>
+                    </a:ln>
+                  </pic:spPr>
+                </pic:pic>
+              </a:graphicData>
+            </a:graphic>
+          </wp:inline>
+        </w:drawing>
+      </w:r>
+    </w:p>
+    <w:p>
+      <w:pPr>
+        <w:pStyle w:val="BodyText"/>
+      </w:pPr>
+      <w:r>
+        <w:drawing>
+          <wp:inline>
+            <wp:extent cx="3810000" cy="2540000"/>
+            <wp:effectExtent b="0" l="0" r="0" t="0"/>
+            <wp:docPr descr="" title="" id="1" name="Picture"/>
+            <a:graphic>
+              <a:graphicData uri="http://schemas.openxmlformats.org/drawingml/2006/picture">
+                <pic:pic>
+                  <pic:nvPicPr>
+                    <pic:cNvPr descr="rotfigs/figxgens_rot_v_mort_rot-1.tiff" id="0" name="Picture"/>
+                    <pic:cNvPicPr>
+                      <a:picLocks noChangeArrowheads="1" noChangeAspect="1"/>
+                    </pic:cNvPicPr>
+                  </pic:nvPicPr>
+                  <pic:blipFill>
+                    <a:blip r:embed="rId52"/>
+                    <a:stretch>
+                      <a:fillRect/>
+                    </a:stretch>
+                  </pic:blipFill>
+                  <pic:spPr bwMode="auto">
+                    <a:xfrm>
+                      <a:off x="0" y="0"/>
+                      <a:ext cx="3810000" cy="2540000"/>
+                    </a:xfrm>
+                    <a:prstGeom prst="rect">
+                      <a:avLst/>
+                    </a:prstGeom>
+                    <a:noFill/>
+                    <a:ln w="9525">
+                      <a:noFill/>
+                      <a:headEnd/>
+                      <a:tailEnd/>
+                    </a:ln>
+                  </pic:spPr>
+                </pic:pic>
+              </a:graphicData>
+            </a:graphic>
+          </wp:inline>
+        </w:drawing>
+      </w:r>
+    </w:p>
+    <w:p>
+      <w:pPr>
+        <w:pStyle w:val="BodyText"/>
+      </w:pPr>
+      <w:r>
+        <w:drawing>
+          <wp:inline>
+            <wp:extent cx="3810000" cy="2540000"/>
+            <wp:effectExtent b="0" l="0" r="0" t="0"/>
+            <wp:docPr descr="" title="" id="1" name="Picture"/>
+            <a:graphic>
+              <a:graphicData uri="http://schemas.openxmlformats.org/drawingml/2006/picture">
+                <pic:pic>
+                  <pic:nvPicPr>
+                    <pic:cNvPr descr="rotfigs/figxmort_rot_v_start_freqs-1.tiff" id="0" name="Picture"/>
+                    <pic:cNvPicPr>
+                      <a:picLocks noChangeArrowheads="1" noChangeAspect="1"/>
+                    </pic:cNvPicPr>
+                  </pic:nvPicPr>
+                  <pic:blipFill>
+                    <a:blip r:embed="rId53"/>
+                    <a:stretch>
+                      <a:fillRect/>
+                    </a:stretch>
+                  </pic:blipFill>
+                  <pic:spPr bwMode="auto">
+                    <a:xfrm>
+                      <a:off x="0" y="0"/>
+                      <a:ext cx="3810000" cy="2540000"/>
+                    </a:xfrm>
+                    <a:prstGeom prst="rect">
+                      <a:avLst/>
+                    </a:prstGeom>
+                    <a:noFill/>
+                    <a:ln w="9525">
+                      <a:noFill/>
+                      <a:headEnd/>
+                      <a:tailEnd/>
+                    </a:ln>
+                  </pic:spPr>
+                </pic:pic>
+              </a:graphicData>
+            </a:graphic>
+          </wp:inline>
+        </w:drawing>
+      </w:r>
+    </w:p>
+    <w:p>
+      <w:pPr>
+        <w:pStyle w:val="BodyText"/>
+      </w:pPr>
+      <w:r>
+        <w:drawing>
+          <wp:inline>
+            <wp:extent cx="3810000" cy="2540000"/>
+            <wp:effectExtent b="0" l="0" r="0" t="0"/>
+            <wp:docPr descr="" title="" id="1" name="Picture"/>
+            <a:graphic>
+              <a:graphicData uri="http://schemas.openxmlformats.org/drawingml/2006/picture">
+                <pic:pic>
+                  <pic:nvPicPr>
+                    <pic:cNvPr descr="rotfigs/figxmort-which-best-meanmort-1.tiff" id="0" name="Picture"/>
+                    <pic:cNvPicPr>
+                      <a:picLocks noChangeArrowheads="1" noChangeAspect="1"/>
+                    </pic:cNvPicPr>
+                  </pic:nvPicPr>
+                  <pic:blipFill>
+                    <a:blip r:embed="rId54"/>
+                    <a:stretch>
+                      <a:fillRect/>
+                    </a:stretch>
+                  </pic:blipFill>
+                  <pic:spPr bwMode="auto">
+                    <a:xfrm>
+                      <a:off x="0" y="0"/>
+                      <a:ext cx="3810000" cy="2540000"/>
+                    </a:xfrm>
+                    <a:prstGeom prst="rect">
+                      <a:avLst/>
+                    </a:prstGeom>
+                    <a:noFill/>
+                    <a:ln w="9525">
+                      <a:noFill/>
+                      <a:headEnd/>
+                      <a:tailEnd/>
+                    </a:ln>
+                  </pic:spPr>
+                </pic:pic>
+              </a:graphicData>
+            </a:graphic>
+          </wp:inline>
+        </w:drawing>
+      </w:r>
+    </w:p>
+    <w:p>
+      <w:pPr>
+        <w:pStyle w:val="BodyText"/>
+      </w:pPr>
+      <w:r>
+        <w:t xml:space="preserve">#try to establish whether</w:t>
+      </w:r>
+      <w:r>
+        <w:t xml:space="preserve"> </w:t>
+      </w:r>
+      <w:r>
+        <w:t xml:space="preserve">#runs that have higher generations for rotations</w:t>
+      </w:r>
+      <w:r>
+        <w:t xml:space="preserve"> </w:t>
+      </w:r>
+      <w:r>
+        <w:t xml:space="preserve">#also have lower mean mortality</w:t>
+      </w:r>
+    </w:p>
+    <w:p>
+      <w:pPr>
+        <w:pStyle w:val="BodyText"/>
+      </w:pPr>
+      <w:r>
+        <w:drawing>
+          <wp:inline>
+            <wp:extent cx="3810000" cy="2540000"/>
+            <wp:effectExtent b="0" l="0" r="0" t="0"/>
+            <wp:docPr descr="" title="" id="1" name="Picture"/>
+            <a:graphic>
+              <a:graphicData uri="http://schemas.openxmlformats.org/drawingml/2006/picture">
+                <pic:pic>
+                  <pic:nvPicPr>
+                    <pic:cNvPr descr="rotfigs/figxmort-v-gens-1.tiff" id="0" name="Picture"/>
+                    <pic:cNvPicPr>
+                      <a:picLocks noChangeArrowheads="1" noChangeAspect="1"/>
+                    </pic:cNvPicPr>
+                  </pic:nvPicPr>
+                  <pic:blipFill>
+                    <a:blip r:embed="rId55"/>
                     <a:stretch>
                       <a:fillRect/>
                     </a:stretch>

</xml_diff>